<commit_message>
Updated with proposed components.
</commit_message>
<xml_diff>
--- a/plan.docx
+++ b/plan.docx
@@ -20,13 +20,6 @@
     </w:p>
     <w:p>
       <w:r>
-        <w:t>Program 1</w:t>
-      </w:r>
-      <w:bookmarkStart w:id="0" w:name="_GoBack"/>
-      <w:bookmarkEnd w:id="0"/>
-    </w:p>
-    <w:p>
-      <w:r>
         <w:tab/>
         <w:t>A single user’s BMI or select a character</w:t>
       </w:r>
@@ -90,15 +83,91 @@
         <w:t>Guess the planet or some other feature at the end.</w:t>
       </w:r>
     </w:p>
-    <w:p/>
-    <w:p/>
-    <w:p/>
     <w:p>
       <w:pPr>
         <w:pStyle w:val="Heading2"/>
       </w:pPr>
       <w:r>
         <w:t>The Components</w:t>
+      </w:r>
+    </w:p>
+    <w:p>
+      <w:r>
+        <w:tab/>
+        <w:t>The main program, calls all the top-level functions and checks progress to decide what to do.</w:t>
+      </w:r>
+    </w:p>
+    <w:p>
+      <w:r>
+        <w:tab/>
+        <w:t>Ask user height and weight. What checking is required?</w:t>
+      </w:r>
+    </w:p>
+    <w:p>
+      <w:r>
+        <w:tab/>
+        <w:t>Ask user to select a character. How will they know which characters are available?</w:t>
+      </w:r>
+    </w:p>
+    <w:p>
+      <w:pPr>
+        <w:ind w:firstLine="720"/>
+      </w:pPr>
+      <w:r>
+        <w:t>(Ask the user what plot is required.)</w:t>
+      </w:r>
+    </w:p>
+    <w:p>
+      <w:pPr>
+        <w:ind w:firstLine="720"/>
+      </w:pPr>
+      <w:r>
+        <w:t>(Ask the user what analysis is required.)</w:t>
+      </w:r>
+    </w:p>
+    <w:p>
+      <w:r>
+        <w:tab/>
+        <w:t xml:space="preserve">Generate a population dataset with height, weight, gender, </w:t>
+      </w:r>
+      <w:proofErr w:type="gramStart"/>
+      <w:r>
+        <w:t>planet</w:t>
+      </w:r>
+      <w:proofErr w:type="gramEnd"/>
+      <w:r>
+        <w:t>?</w:t>
+      </w:r>
+    </w:p>
+    <w:p>
+      <w:r>
+        <w:tab/>
+        <w:t>Calculate the BMI for the user or the character.</w:t>
+      </w:r>
+    </w:p>
+    <w:p>
+      <w:r>
+        <w:tab/>
+        <w:t>Work out the BMI category for the user or the character.</w:t>
+      </w:r>
+    </w:p>
+    <w:p>
+      <w:r>
+        <w:tab/>
+      </w:r>
+      <w:r>
+        <w:t>Display the (required) plots.</w:t>
+      </w:r>
+    </w:p>
+    <w:p>
+      <w:r>
+        <w:tab/>
+        <w:t>Display the (required)</w:t>
+      </w:r>
+      <w:bookmarkStart w:id="0" w:name="_GoBack"/>
+      <w:bookmarkEnd w:id="0"/>
+      <w:r>
+        <w:t xml:space="preserve"> analyses.</w:t>
       </w:r>
     </w:p>
     <w:p>

</xml_diff>